<commit_message>
pushing current progress 2
</commit_message>
<xml_diff>
--- a/data-scientist-path/capstone/project-1/Case study real estate.docx
+++ b/data-scientist-path/capstone/project-1/Case study real estate.docx
@@ -1,6 +1,6 @@
 
 <file path=word/document.xml><?xml version="1.0" encoding="utf-8"?>
-<w:document xmlns:wpc="http://schemas.microsoft.com/office/word/2010/wordprocessingCanvas" xmlns:cx="http://schemas.microsoft.com/office/drawing/2014/chartex" xmlns:cx1="http://schemas.microsoft.com/office/drawing/2015/9/8/chartex" xmlns:cx2="http://schemas.microsoft.com/office/drawing/2015/10/21/chartex" xmlns:cx3="http://schemas.microsoft.com/office/drawing/2016/5/9/chartex" xmlns:cx4="http://schemas.microsoft.com/office/drawing/2016/5/10/chartex" xmlns:cx5="http://schemas.microsoft.com/office/drawing/2016/5/11/chartex" xmlns:cx6="http://schemas.microsoft.com/office/drawing/2016/5/12/chartex" xmlns:cx7="http://schemas.microsoft.com/office/drawing/2016/5/13/chartex" xmlns:cx8="http://schemas.microsoft.com/office/drawing/2016/5/14/chartex" xmlns:mc="http://schemas.openxmlformats.org/markup-compatibility/2006" xmlns:aink="http://schemas.microsoft.com/office/drawing/2016/ink" xmlns:am3d="http://schemas.microsoft.com/office/drawing/2017/model3d" xmlns:o="urn:schemas-microsoft-com:office:office" xmlns:r="http://schemas.openxmlformats.org/officeDocument/2006/relationships" xmlns:m="http://schemas.openxmlformats.org/officeDocument/2006/math" xmlns:v="urn:schemas-microsoft-com:vml" xmlns:wp14="http://schemas.microsoft.com/office/word/2010/wordprocessingDrawing" xmlns:wp="http://schemas.openxmlformats.org/drawingml/2006/wordprocessingDrawing" xmlns:w10="urn:schemas-microsoft-com:office:word" xmlns:w="http://schemas.openxmlformats.org/wordprocessingml/2006/main" xmlns:w14="http://schemas.microsoft.com/office/word/2010/wordml" xmlns:w15="http://schemas.microsoft.com/office/word/2012/wordml" xmlns:w16cid="http://schemas.microsoft.com/office/word/2016/wordml/cid" xmlns:w16se="http://schemas.microsoft.com/office/word/2015/wordml/symex" xmlns:wpg="http://schemas.microsoft.com/office/word/2010/wordprocessingGroup" xmlns:wpi="http://schemas.microsoft.com/office/word/2010/wordprocessingInk" xmlns:wne="http://schemas.microsoft.com/office/word/2006/wordml" xmlns:wps="http://schemas.microsoft.com/office/word/2010/wordprocessingShape" mc:Ignorable="w14 w15 w16se w16cid wp14">
+<w:document xmlns:wpc="http://schemas.microsoft.com/office/word/2010/wordprocessingCanvas" xmlns:cx="http://schemas.microsoft.com/office/drawing/2014/chartex" xmlns:cx1="http://schemas.microsoft.com/office/drawing/2015/9/8/chartex" xmlns:cx2="http://schemas.microsoft.com/office/drawing/2015/10/21/chartex" xmlns:cx3="http://schemas.microsoft.com/office/drawing/2016/5/9/chartex" xmlns:cx4="http://schemas.microsoft.com/office/drawing/2016/5/10/chartex" xmlns:cx5="http://schemas.microsoft.com/office/drawing/2016/5/11/chartex" xmlns:cx6="http://schemas.microsoft.com/office/drawing/2016/5/12/chartex" xmlns:cx7="http://schemas.microsoft.com/office/drawing/2016/5/13/chartex" xmlns:cx8="http://schemas.microsoft.com/office/drawing/2016/5/14/chartex" xmlns:mc="http://schemas.openxmlformats.org/markup-compatibility/2006" xmlns:aink="http://schemas.microsoft.com/office/drawing/2016/ink" xmlns:am3d="http://schemas.microsoft.com/office/drawing/2017/model3d" xmlns:o="urn:schemas-microsoft-com:office:office" xmlns:r="http://schemas.openxmlformats.org/officeDocument/2006/relationships" xmlns:m="http://schemas.openxmlformats.org/officeDocument/2006/math" xmlns:v="urn:schemas-microsoft-com:vml" xmlns:wp14="http://schemas.microsoft.com/office/word/2010/wordprocessingDrawing" xmlns:wp="http://schemas.openxmlformats.org/drawingml/2006/wordprocessingDrawing" xmlns:w10="urn:schemas-microsoft-com:office:word" xmlns:w="http://schemas.openxmlformats.org/wordprocessingml/2006/main" xmlns:w14="http://schemas.microsoft.com/office/word/2010/wordml" xmlns:w15="http://schemas.microsoft.com/office/word/2012/wordml" xmlns:w16cex="http://schemas.microsoft.com/office/word/2018/wordml/cex" xmlns:w16cid="http://schemas.microsoft.com/office/word/2016/wordml/cid" xmlns:w16="http://schemas.microsoft.com/office/word/2018/wordml" xmlns:w16sdtdh="http://schemas.microsoft.com/office/word/2020/wordml/sdtdatahash" xmlns:w16se="http://schemas.microsoft.com/office/word/2015/wordml/symex" xmlns:wpg="http://schemas.microsoft.com/office/word/2010/wordprocessingGroup" xmlns:wpi="http://schemas.microsoft.com/office/word/2010/wordprocessingInk" xmlns:wne="http://schemas.microsoft.com/office/word/2006/wordml" xmlns:wps="http://schemas.microsoft.com/office/word/2010/wordprocessingShape" mc:Ignorable="w14 w15 w16se w16cid w16 w16cex w16sdtdh wp14">
   <w:body>
     <w:p>
       <w:pPr>
@@ -72,7 +72,21 @@
         <w:rPr>
           <w:lang w:val="en-US"/>
         </w:rPr>
-        <w:t xml:space="preserve">information given below and also refer to the data dictionary provided separately in an excel file to </w:t>
+        <w:t xml:space="preserve">information given below </w:t>
+      </w:r>
+      <w:proofErr w:type="gramStart"/>
+      <w:r>
+        <w:rPr>
+          <w:lang w:val="en-US"/>
+        </w:rPr>
+        <w:t>and also</w:t>
+      </w:r>
+      <w:proofErr w:type="gramEnd"/>
+      <w:r>
+        <w:rPr>
+          <w:lang w:val="en-US"/>
+        </w:rPr>
+        <w:t xml:space="preserve"> refer to the data dictionary provided separately in an excel file to </w:t>
       </w:r>
       <w:r>
         <w:rPr>
@@ -310,28 +324,39 @@
         <w:rPr>
           <w:lang w:val="en-US"/>
         </w:rPr>
-        <w:t xml:space="preserve"> to be created to predict the potential demand in dollars amount of loan for each of the region in </w:t>
-      </w:r>
-      <w:r>
-        <w:rPr>
+        <w:t xml:space="preserve"> to be created to </w:t>
+      </w:r>
+      <w:r>
+        <w:rPr>
+          <w:color w:val="FF0000"/>
+          <w:lang w:val="en-US"/>
+        </w:rPr>
+        <w:t xml:space="preserve">predict the potential demand in dollars amount of loan for each of the region in </w:t>
+      </w:r>
+      <w:r>
+        <w:rPr>
+          <w:color w:val="FF0000"/>
           <w:lang w:val="en-US"/>
         </w:rPr>
         <w:t xml:space="preserve">the </w:t>
       </w:r>
       <w:r>
         <w:rPr>
+          <w:color w:val="FF0000"/>
           <w:lang w:val="en-US"/>
         </w:rPr>
         <w:t>US</w:t>
       </w:r>
       <w:r>
         <w:rPr>
+          <w:color w:val="FF0000"/>
           <w:lang w:val="en-US"/>
         </w:rPr>
         <w:t>A</w:t>
       </w:r>
       <w:r>
         <w:rPr>
+          <w:color w:val="FF0000"/>
           <w:lang w:val="en-US"/>
         </w:rPr>
         <w:t xml:space="preserve">. </w:t>
@@ -577,7 +602,21 @@
         <w:rPr>
           <w:lang w:val="en-US"/>
         </w:rPr>
-        <w:t>themes the fields fall under Home Owner Costs: Sum of utilities, property taxes.</w:t>
+        <w:t xml:space="preserve">themes the fields fall under </w:t>
+      </w:r>
+      <w:proofErr w:type="gramStart"/>
+      <w:r>
+        <w:rPr>
+          <w:lang w:val="en-US"/>
+        </w:rPr>
+        <w:t>Home Owner</w:t>
+      </w:r>
+      <w:proofErr w:type="gramEnd"/>
+      <w:r>
+        <w:rPr>
+          <w:lang w:val="en-US"/>
+        </w:rPr>
+        <w:t xml:space="preserve"> Costs: Sum of utilities, property taxes.</w:t>
       </w:r>
     </w:p>
     <w:p>
@@ -670,11 +709,19 @@
           <w:lang w:val="en-US"/>
         </w:rPr>
       </w:pPr>
-      <w:r>
-        <w:rPr>
-          <w:lang w:val="en-US"/>
-        </w:rPr>
-        <w:t>Home Owner Costs: Sum of utilities, property taxes statistics</w:t>
+      <w:proofErr w:type="gramStart"/>
+      <w:r>
+        <w:rPr>
+          <w:lang w:val="en-US"/>
+        </w:rPr>
+        <w:t>Home Owner</w:t>
+      </w:r>
+      <w:proofErr w:type="gramEnd"/>
+      <w:r>
+        <w:rPr>
+          <w:lang w:val="en-US"/>
+        </w:rPr>
+        <w:t xml:space="preserve"> Costs: Sum of utilities, property taxes statistics</w:t>
       </w:r>
     </w:p>
     <w:p>
@@ -1123,8 +1170,6 @@
           <w:lang w:val="en-US"/>
         </w:rPr>
       </w:pPr>
-      <w:bookmarkStart w:id="0" w:name="_GoBack"/>
-      <w:bookmarkEnd w:id="0"/>
     </w:p>
     <w:p>
       <w:pPr>
@@ -1548,7 +1593,21 @@
         <w:rPr>
           <w:lang w:val="en-US"/>
         </w:rPr>
-        <w:t xml:space="preserve">Create a collated income distribution chart for family income, house hold income and remaining income. </w:t>
+        <w:t xml:space="preserve">Create a collated income distribution chart for family income, </w:t>
+      </w:r>
+      <w:proofErr w:type="gramStart"/>
+      <w:r>
+        <w:rPr>
+          <w:lang w:val="en-US"/>
+        </w:rPr>
+        <w:t>house hold</w:t>
+      </w:r>
+      <w:proofErr w:type="gramEnd"/>
+      <w:r>
+        <w:rPr>
+          <w:lang w:val="en-US"/>
+        </w:rPr>
+        <w:t xml:space="preserve"> income and remaining income. </w:t>
       </w:r>
     </w:p>
     <w:p>
@@ -1935,7 +1994,21 @@
         <w:rPr>
           <w:lang w:val="en-US"/>
         </w:rPr>
-        <w:t xml:space="preserve"> so that the no of categories(bins) don’t exceed </w:t>
+        <w:t xml:space="preserve"> so that the no of categories(bins) </w:t>
+      </w:r>
+      <w:proofErr w:type="gramStart"/>
+      <w:r>
+        <w:rPr>
+          <w:lang w:val="en-US"/>
+        </w:rPr>
+        <w:t>don’t</w:t>
+      </w:r>
+      <w:proofErr w:type="gramEnd"/>
+      <w:r>
+        <w:rPr>
+          <w:lang w:val="en-US"/>
+        </w:rPr>
+        <w:t xml:space="preserve"> exceed </w:t>
       </w:r>
       <w:r>
         <w:rPr>
@@ -2096,7 +2169,35 @@
         <w:rPr>
           <w:lang w:val="en-US"/>
         </w:rPr>
-        <w:t xml:space="preserve"> of measured variables. The goal is to find where the measured variables depend on a number of smaller unobserved common factors or latent variables. Each variable is assumed to depend on a linear combination of the common factors, and the coefficients are known as loadings. Each measured variable also includes a component due to independent random variability, known as "specific variance" because it is specific to one variable.</w:t>
+        <w:t xml:space="preserve"> of measured variables. The goal is to find where the measured variables depend on </w:t>
+      </w:r>
+      <w:proofErr w:type="gramStart"/>
+      <w:r>
+        <w:rPr>
+          <w:lang w:val="en-US"/>
+        </w:rPr>
+        <w:t>a number of</w:t>
+      </w:r>
+      <w:proofErr w:type="gramEnd"/>
+      <w:r>
+        <w:rPr>
+          <w:lang w:val="en-US"/>
+        </w:rPr>
+        <w:t xml:space="preserve"> smaller unobserved common factors or latent variables. Each variable is assumed to depend on a linear combination of the common factors, and the coefficients are known as loadings. Each measured variable also includes a component due to independent random variability, known as "specific </w:t>
+      </w:r>
+      <w:proofErr w:type="gramStart"/>
+      <w:r>
+        <w:rPr>
+          <w:lang w:val="en-US"/>
+        </w:rPr>
+        <w:t>variance</w:t>
+      </w:r>
+      <w:proofErr w:type="gramEnd"/>
+      <w:r>
+        <w:rPr>
+          <w:lang w:val="en-US"/>
+        </w:rPr>
+        <w:t>" because it is specific to one variable.</w:t>
       </w:r>
       <w:r>
         <w:rPr>
@@ -2775,7 +2876,7 @@
 </file>
 
 <file path=word/numbering.xml><?xml version="1.0" encoding="utf-8"?>
-<w:numbering xmlns:wpc="http://schemas.microsoft.com/office/word/2010/wordprocessingCanvas" xmlns:cx="http://schemas.microsoft.com/office/drawing/2014/chartex" xmlns:cx1="http://schemas.microsoft.com/office/drawing/2015/9/8/chartex" xmlns:cx2="http://schemas.microsoft.com/office/drawing/2015/10/21/chartex" xmlns:cx3="http://schemas.microsoft.com/office/drawing/2016/5/9/chartex" xmlns:cx4="http://schemas.microsoft.com/office/drawing/2016/5/10/chartex" xmlns:cx5="http://schemas.microsoft.com/office/drawing/2016/5/11/chartex" xmlns:cx6="http://schemas.microsoft.com/office/drawing/2016/5/12/chartex" xmlns:cx7="http://schemas.microsoft.com/office/drawing/2016/5/13/chartex" xmlns:cx8="http://schemas.microsoft.com/office/drawing/2016/5/14/chartex" xmlns:mc="http://schemas.openxmlformats.org/markup-compatibility/2006" xmlns:aink="http://schemas.microsoft.com/office/drawing/2016/ink" xmlns:am3d="http://schemas.microsoft.com/office/drawing/2017/model3d" xmlns:o="urn:schemas-microsoft-com:office:office" xmlns:r="http://schemas.openxmlformats.org/officeDocument/2006/relationships" xmlns:m="http://schemas.openxmlformats.org/officeDocument/2006/math" xmlns:v="urn:schemas-microsoft-com:vml" xmlns:wp14="http://schemas.microsoft.com/office/word/2010/wordprocessingDrawing" xmlns:wp="http://schemas.openxmlformats.org/drawingml/2006/wordprocessingDrawing" xmlns:w10="urn:schemas-microsoft-com:office:word" xmlns:w="http://schemas.openxmlformats.org/wordprocessingml/2006/main" xmlns:w14="http://schemas.microsoft.com/office/word/2010/wordml" xmlns:w15="http://schemas.microsoft.com/office/word/2012/wordml" xmlns:w16cid="http://schemas.microsoft.com/office/word/2016/wordml/cid" xmlns:w16se="http://schemas.microsoft.com/office/word/2015/wordml/symex" xmlns:wpg="http://schemas.microsoft.com/office/word/2010/wordprocessingGroup" xmlns:wpi="http://schemas.microsoft.com/office/word/2010/wordprocessingInk" xmlns:wne="http://schemas.microsoft.com/office/word/2006/wordml" xmlns:wps="http://schemas.microsoft.com/office/word/2010/wordprocessingShape" mc:Ignorable="w14 w15 w16se w16cid wp14">
+<w:numbering xmlns:wpc="http://schemas.microsoft.com/office/word/2010/wordprocessingCanvas" xmlns:cx="http://schemas.microsoft.com/office/drawing/2014/chartex" xmlns:cx1="http://schemas.microsoft.com/office/drawing/2015/9/8/chartex" xmlns:cx2="http://schemas.microsoft.com/office/drawing/2015/10/21/chartex" xmlns:cx3="http://schemas.microsoft.com/office/drawing/2016/5/9/chartex" xmlns:cx4="http://schemas.microsoft.com/office/drawing/2016/5/10/chartex" xmlns:cx5="http://schemas.microsoft.com/office/drawing/2016/5/11/chartex" xmlns:cx6="http://schemas.microsoft.com/office/drawing/2016/5/12/chartex" xmlns:cx7="http://schemas.microsoft.com/office/drawing/2016/5/13/chartex" xmlns:cx8="http://schemas.microsoft.com/office/drawing/2016/5/14/chartex" xmlns:mc="http://schemas.openxmlformats.org/markup-compatibility/2006" xmlns:aink="http://schemas.microsoft.com/office/drawing/2016/ink" xmlns:am3d="http://schemas.microsoft.com/office/drawing/2017/model3d" xmlns:o="urn:schemas-microsoft-com:office:office" xmlns:r="http://schemas.openxmlformats.org/officeDocument/2006/relationships" xmlns:m="http://schemas.openxmlformats.org/officeDocument/2006/math" xmlns:v="urn:schemas-microsoft-com:vml" xmlns:wp14="http://schemas.microsoft.com/office/word/2010/wordprocessingDrawing" xmlns:wp="http://schemas.openxmlformats.org/drawingml/2006/wordprocessingDrawing" xmlns:w10="urn:schemas-microsoft-com:office:word" xmlns:w="http://schemas.openxmlformats.org/wordprocessingml/2006/main" xmlns:w14="http://schemas.microsoft.com/office/word/2010/wordml" xmlns:w15="http://schemas.microsoft.com/office/word/2012/wordml" xmlns:w16cex="http://schemas.microsoft.com/office/word/2018/wordml/cex" xmlns:w16cid="http://schemas.microsoft.com/office/word/2016/wordml/cid" xmlns:w16="http://schemas.microsoft.com/office/word/2018/wordml" xmlns:w16sdtdh="http://schemas.microsoft.com/office/word/2020/wordml/sdtdatahash" xmlns:w16se="http://schemas.microsoft.com/office/word/2015/wordml/symex" xmlns:wpg="http://schemas.microsoft.com/office/word/2010/wordprocessingGroup" xmlns:wpi="http://schemas.microsoft.com/office/word/2010/wordprocessingInk" xmlns:wne="http://schemas.microsoft.com/office/word/2006/wordml" xmlns:wps="http://schemas.microsoft.com/office/word/2010/wordprocessingShape" mc:Ignorable="w14 w15 w16se w16cid w16 w16cex w16sdtdh wp14">
   <w:abstractNum w:abstractNumId="0" w15:restartNumberingAfterBreak="0">
     <w:nsid w:val="01264089"/>
     <w:multiLevelType w:val="hybridMultilevel"/>
@@ -3633,7 +3734,7 @@
 </file>
 
 <file path=word/styles.xml><?xml version="1.0" encoding="utf-8"?>
-<w:styles xmlns:mc="http://schemas.openxmlformats.org/markup-compatibility/2006" xmlns:r="http://schemas.openxmlformats.org/officeDocument/2006/relationships" xmlns:w="http://schemas.openxmlformats.org/wordprocessingml/2006/main" xmlns:w14="http://schemas.microsoft.com/office/word/2010/wordml" xmlns:w15="http://schemas.microsoft.com/office/word/2012/wordml" xmlns:w16cid="http://schemas.microsoft.com/office/word/2016/wordml/cid" xmlns:w16se="http://schemas.microsoft.com/office/word/2015/wordml/symex" mc:Ignorable="w14 w15 w16se w16cid">
+<w:styles xmlns:mc="http://schemas.openxmlformats.org/markup-compatibility/2006" xmlns:r="http://schemas.openxmlformats.org/officeDocument/2006/relationships" xmlns:w="http://schemas.openxmlformats.org/wordprocessingml/2006/main" xmlns:w14="http://schemas.microsoft.com/office/word/2010/wordml" xmlns:w15="http://schemas.microsoft.com/office/word/2012/wordml" xmlns:w16cex="http://schemas.microsoft.com/office/word/2018/wordml/cex" xmlns:w16cid="http://schemas.microsoft.com/office/word/2016/wordml/cid" xmlns:w16="http://schemas.microsoft.com/office/word/2018/wordml" xmlns:w16sdtdh="http://schemas.microsoft.com/office/word/2020/wordml/sdtdatahash" xmlns:w16se="http://schemas.microsoft.com/office/word/2015/wordml/symex" mc:Ignorable="w14 w15 w16se w16cid w16 w16cex w16sdtdh">
   <w:docDefaults>
     <w:rPrDefault>
       <w:rPr>

</xml_diff>